<commit_message>
README updated, added task file for 8b lab
</commit_message>
<xml_diff>
--- a/Programming on the Internet/WebApplication8a/README.docx
+++ b/Programming on the Internet/WebApplication8a/README.docx
@@ -1,6 +1,6 @@
 
 <file path=word/document.xml><?xml version="1.0" encoding="utf-8"?>
-<w:document xmlns:wpc="http://schemas.microsoft.com/office/word/2010/wordprocessingCanvas" xmlns:cx="http://schemas.microsoft.com/office/drawing/2014/chartex" xmlns:cx1="http://schemas.microsoft.com/office/drawing/2015/9/8/chartex" xmlns:mc="http://schemas.openxmlformats.org/markup-compatibility/2006" xmlns:o="urn:schemas-microsoft-com:office:office" xmlns:r="http://schemas.openxmlformats.org/officeDocument/2006/relationships" xmlns:m="http://schemas.openxmlformats.org/officeDocument/2006/math" xmlns:v="urn:schemas-microsoft-com:vml" xmlns:wp14="http://schemas.microsoft.com/office/word/2010/wordprocessingDrawing" xmlns:wp="http://schemas.openxmlformats.org/drawingml/2006/wordprocessingDrawing" xmlns:w10="urn:schemas-microsoft-com:office:word" xmlns:w="http://schemas.openxmlformats.org/wordprocessingml/2006/main" xmlns:w14="http://schemas.microsoft.com/office/word/2010/wordml" xmlns:w15="http://schemas.microsoft.com/office/word/2012/wordml" xmlns:w16se="http://schemas.microsoft.com/office/word/2015/wordml/symex" xmlns:wpg="http://schemas.microsoft.com/office/word/2010/wordprocessingGroup" xmlns:wpi="http://schemas.microsoft.com/office/word/2010/wordprocessingInk" xmlns:wne="http://schemas.microsoft.com/office/word/2006/wordml" xmlns:wps="http://schemas.microsoft.com/office/word/2010/wordprocessingShape" mc:Ignorable="w14 w15 w16se wp14">
+<w:document xmlns:wpc="http://schemas.microsoft.com/office/word/2010/wordprocessingCanvas" xmlns:cx="http://schemas.microsoft.com/office/drawing/2014/chartex" xmlns:cx1="http://schemas.microsoft.com/office/drawing/2015/9/8/chartex" xmlns:cx2="http://schemas.microsoft.com/office/drawing/2015/10/21/chartex" xmlns:cx3="http://schemas.microsoft.com/office/drawing/2016/5/9/chartex" xmlns:cx4="http://schemas.microsoft.com/office/drawing/2016/5/10/chartex" xmlns:cx5="http://schemas.microsoft.com/office/drawing/2016/5/11/chartex" xmlns:cx6="http://schemas.microsoft.com/office/drawing/2016/5/12/chartex" xmlns:cx7="http://schemas.microsoft.com/office/drawing/2016/5/13/chartex" xmlns:cx8="http://schemas.microsoft.com/office/drawing/2016/5/14/chartex" xmlns:mc="http://schemas.openxmlformats.org/markup-compatibility/2006" xmlns:aink="http://schemas.microsoft.com/office/drawing/2016/ink" xmlns:am3d="http://schemas.microsoft.com/office/drawing/2017/model3d" xmlns:o="urn:schemas-microsoft-com:office:office" xmlns:r="http://schemas.openxmlformats.org/officeDocument/2006/relationships" xmlns:m="http://schemas.openxmlformats.org/officeDocument/2006/math" xmlns:v="urn:schemas-microsoft-com:vml" xmlns:wp14="http://schemas.microsoft.com/office/word/2010/wordprocessingDrawing" xmlns:wp="http://schemas.openxmlformats.org/drawingml/2006/wordprocessingDrawing" xmlns:w10="urn:schemas-microsoft-com:office:word" xmlns:w="http://schemas.openxmlformats.org/wordprocessingml/2006/main" xmlns:w14="http://schemas.microsoft.com/office/word/2010/wordml" xmlns:w15="http://schemas.microsoft.com/office/word/2012/wordml" xmlns:w16cid="http://schemas.microsoft.com/office/word/2016/wordml/cid" xmlns:w16se="http://schemas.microsoft.com/office/word/2015/wordml/symex" xmlns:wpg="http://schemas.microsoft.com/office/word/2010/wordprocessingGroup" xmlns:wpi="http://schemas.microsoft.com/office/word/2010/wordprocessingInk" xmlns:wne="http://schemas.microsoft.com/office/word/2006/wordml" xmlns:wps="http://schemas.microsoft.com/office/word/2010/wordprocessingShape" mc:Ignorable="w14 w15 w16se w16cid wp14">
   <w:body>
     <w:p>
       <w:pPr>
@@ -8,27 +8,90 @@
         <w:spacing w:after="0" w:line="240" w:lineRule="auto"/>
         <w:ind w:left="0" w:firstLine="851"/>
         <w:contextualSpacing w:val="0"/>
-        <w:rPr>
-          <w:rFonts w:ascii="Times New Roman" w:hAnsi="Times New Roman" w:cs="Times New Roman"/>
-          <w:sz w:val="28"/>
-          <w:szCs w:val="28"/>
-        </w:rPr>
-      </w:pPr>
-      <w:r>
-        <w:rPr>
-          <w:rFonts w:ascii="Times New Roman" w:hAnsi="Times New Roman" w:cs="Times New Roman"/>
-          <w:sz w:val="28"/>
-          <w:szCs w:val="28"/>
-        </w:rPr>
-        <w:t>Лаба идентична 7</w:t>
-      </w:r>
-      <w:r>
-        <w:rPr>
-          <w:rFonts w:ascii="Times New Roman" w:hAnsi="Times New Roman" w:cs="Times New Roman"/>
+        <w:jc w:val="both"/>
+        <w:rPr>
+          <w:rFonts w:ascii="Times New Roman" w:hAnsi="Times New Roman" w:cs="Times New Roman"/>
+          <w:sz w:val="28"/>
+          <w:szCs w:val="28"/>
+        </w:rPr>
+      </w:pPr>
+      <w:r>
+        <w:rPr>
+          <w:rFonts w:ascii="Times New Roman" w:hAnsi="Times New Roman" w:cs="Times New Roman"/>
+          <w:b/>
+          <w:sz w:val="28"/>
+          <w:szCs w:val="28"/>
+        </w:rPr>
+        <w:t xml:space="preserve">Лаба </w:t>
+      </w:r>
+      <w:r>
+        <w:rPr>
+          <w:rFonts w:ascii="Times New Roman" w:hAnsi="Times New Roman" w:cs="Times New Roman"/>
+          <w:b/>
+          <w:sz w:val="28"/>
+          <w:szCs w:val="28"/>
+        </w:rPr>
+        <w:t>8</w:t>
+      </w:r>
+      <w:r>
+        <w:rPr>
+          <w:rFonts w:ascii="Times New Roman" w:hAnsi="Times New Roman" w:cs="Times New Roman"/>
+          <w:b/>
           <w:sz w:val="28"/>
           <w:szCs w:val="28"/>
           <w:lang w:val="en-US"/>
         </w:rPr>
+        <w:t>a</w:t>
+      </w:r>
+      <w:r>
+        <w:rPr>
+          <w:rFonts w:ascii="Times New Roman" w:hAnsi="Times New Roman" w:cs="Times New Roman"/>
+          <w:sz w:val="28"/>
+          <w:szCs w:val="28"/>
+        </w:rPr>
+        <w:t xml:space="preserve"> </w:t>
+      </w:r>
+      <w:r>
+        <w:rPr>
+          <w:rFonts w:ascii="Times New Roman" w:hAnsi="Times New Roman" w:cs="Times New Roman"/>
+          <w:sz w:val="28"/>
+          <w:szCs w:val="28"/>
+        </w:rPr>
+        <w:t xml:space="preserve">идентична </w:t>
+      </w:r>
+      <w:proofErr w:type="spellStart"/>
+      <w:r>
+        <w:rPr>
+          <w:rFonts w:ascii="Times New Roman" w:hAnsi="Times New Roman" w:cs="Times New Roman"/>
+          <w:sz w:val="28"/>
+          <w:szCs w:val="28"/>
+        </w:rPr>
+        <w:t>лабе</w:t>
+      </w:r>
+      <w:proofErr w:type="spellEnd"/>
+      <w:r>
+        <w:rPr>
+          <w:rFonts w:ascii="Times New Roman" w:hAnsi="Times New Roman" w:cs="Times New Roman"/>
+          <w:sz w:val="28"/>
+          <w:szCs w:val="28"/>
+        </w:rPr>
+        <w:t xml:space="preserve"> </w:t>
+      </w:r>
+      <w:r>
+        <w:rPr>
+          <w:rFonts w:ascii="Times New Roman" w:hAnsi="Times New Roman" w:cs="Times New Roman"/>
+          <w:sz w:val="28"/>
+          <w:szCs w:val="28"/>
+        </w:rPr>
+        <w:t>7</w:t>
+      </w:r>
+      <w:r>
+        <w:rPr>
+          <w:rFonts w:ascii="Times New Roman" w:hAnsi="Times New Roman" w:cs="Times New Roman"/>
+          <w:sz w:val="28"/>
+          <w:szCs w:val="28"/>
+          <w:lang w:val="en-US"/>
+        </w:rPr>
         <w:t>b</w:t>
       </w:r>
       <w:r>
@@ -39,23 +102,13 @@
         </w:rPr>
         <w:t xml:space="preserve"> </w:t>
       </w:r>
-      <w:proofErr w:type="spellStart"/>
-      <w:r>
-        <w:rPr>
-          <w:rFonts w:ascii="Times New Roman" w:hAnsi="Times New Roman" w:cs="Times New Roman"/>
-          <w:sz w:val="28"/>
-          <w:szCs w:val="28"/>
-        </w:rPr>
-        <w:t>лабе</w:t>
-      </w:r>
-      <w:proofErr w:type="spellEnd"/>
-      <w:r>
-        <w:rPr>
-          <w:rFonts w:ascii="Times New Roman" w:hAnsi="Times New Roman" w:cs="Times New Roman"/>
-          <w:sz w:val="28"/>
-          <w:szCs w:val="28"/>
-        </w:rPr>
-        <w:t xml:space="preserve"> по функционалу. Этот все тот же Телефонный справочник. </w:t>
+      <w:r>
+        <w:rPr>
+          <w:rFonts w:ascii="Times New Roman" w:hAnsi="Times New Roman" w:cs="Times New Roman"/>
+          <w:sz w:val="28"/>
+          <w:szCs w:val="28"/>
+        </w:rPr>
+        <w:t xml:space="preserve">по функционалу. Этот все тот же Телефонный справочник. </w:t>
       </w:r>
       <w:r>
         <w:rPr>
@@ -294,6 +347,7 @@
       <w:r>
         <w:rPr>
           <w:rFonts w:ascii="Times New Roman" w:hAnsi="Times New Roman" w:cs="Times New Roman"/>
+          <w:noProof/>
           <w:color w:val="212121"/>
           <w:sz w:val="28"/>
           <w:szCs w:val="28"/>
@@ -335,6 +389,200 @@
           </wp:inline>
         </w:drawing>
       </w:r>
+    </w:p>
+    <w:p>
+      <w:pPr>
+        <w:pStyle w:val="a3"/>
+        <w:spacing w:after="0" w:line="240" w:lineRule="auto"/>
+        <w:ind w:left="0" w:firstLine="851"/>
+        <w:contextualSpacing w:val="0"/>
+        <w:jc w:val="both"/>
+        <w:rPr>
+          <w:rFonts w:ascii="Times New Roman" w:hAnsi="Times New Roman" w:cs="Times New Roman"/>
+          <w:sz w:val="28"/>
+          <w:szCs w:val="28"/>
+        </w:rPr>
+      </w:pPr>
+      <w:r>
+        <w:rPr>
+          <w:rFonts w:ascii="Times New Roman" w:hAnsi="Times New Roman" w:cs="Times New Roman"/>
+          <w:sz w:val="28"/>
+          <w:szCs w:val="28"/>
+        </w:rPr>
+        <w:t xml:space="preserve">Лаба 8b. </w:t>
+      </w:r>
+      <w:r>
+        <w:rPr>
+          <w:rFonts w:ascii="Times New Roman" w:hAnsi="Times New Roman" w:cs="Times New Roman"/>
+          <w:sz w:val="28"/>
+          <w:szCs w:val="28"/>
+        </w:rPr>
+        <w:t xml:space="preserve">Для работы </w:t>
+      </w:r>
+      <w:r>
+        <w:rPr>
+          <w:rFonts w:ascii="Times New Roman" w:hAnsi="Times New Roman" w:cs="Times New Roman"/>
+          <w:sz w:val="28"/>
+          <w:szCs w:val="28"/>
+          <w:lang w:val="en-US"/>
+        </w:rPr>
+        <w:t>Swagger</w:t>
+      </w:r>
+      <w:r>
+        <w:rPr>
+          <w:rFonts w:ascii="Times New Roman" w:hAnsi="Times New Roman" w:cs="Times New Roman"/>
+          <w:sz w:val="28"/>
+          <w:szCs w:val="28"/>
+        </w:rPr>
+        <w:t xml:space="preserve"> </w:t>
+      </w:r>
+      <w:r>
+        <w:rPr>
+          <w:rFonts w:ascii="Times New Roman" w:hAnsi="Times New Roman" w:cs="Times New Roman"/>
+          <w:sz w:val="28"/>
+          <w:szCs w:val="28"/>
+        </w:rPr>
+        <w:t>необходимо сгенерировать документацию. Заходим в свойства проекта, в раздел «Сборка». Там в секции «Выходные данные» ставим галочку на пункте «</w:t>
+      </w:r>
+      <w:r>
+        <w:rPr>
+          <w:rFonts w:ascii="Times New Roman" w:hAnsi="Times New Roman" w:cs="Times New Roman"/>
+          <w:sz w:val="28"/>
+          <w:szCs w:val="28"/>
+          <w:lang w:val="en-US"/>
+        </w:rPr>
+        <w:t>XML</w:t>
+      </w:r>
+      <w:r>
+        <w:rPr>
+          <w:rFonts w:ascii="Times New Roman" w:hAnsi="Times New Roman" w:cs="Times New Roman"/>
+          <w:sz w:val="28"/>
+          <w:szCs w:val="28"/>
+        </w:rPr>
+        <w:t>-</w:t>
+      </w:r>
+      <w:r>
+        <w:rPr>
+          <w:rFonts w:ascii="Times New Roman" w:hAnsi="Times New Roman" w:cs="Times New Roman"/>
+          <w:sz w:val="28"/>
+          <w:szCs w:val="28"/>
+        </w:rPr>
+        <w:t xml:space="preserve">файл документации». Автоматически подставится путь к папке компиляции, оставляем его. Теперь после перекомпиляции </w:t>
+      </w:r>
+      <w:r>
+        <w:rPr>
+          <w:rFonts w:ascii="Times New Roman" w:hAnsi="Times New Roman" w:cs="Times New Roman"/>
+          <w:sz w:val="28"/>
+          <w:szCs w:val="28"/>
+          <w:lang w:val="en-US"/>
+        </w:rPr>
+        <w:t>Swagger</w:t>
+      </w:r>
+      <w:r>
+        <w:rPr>
+          <w:rFonts w:ascii="Times New Roman" w:hAnsi="Times New Roman" w:cs="Times New Roman"/>
+          <w:sz w:val="28"/>
+          <w:szCs w:val="28"/>
+        </w:rPr>
+        <w:t xml:space="preserve"> </w:t>
+      </w:r>
+      <w:r>
+        <w:rPr>
+          <w:rFonts w:ascii="Times New Roman" w:hAnsi="Times New Roman" w:cs="Times New Roman"/>
+          <w:sz w:val="28"/>
+          <w:szCs w:val="28"/>
+        </w:rPr>
+        <w:t>должен работать.</w:t>
+      </w:r>
+    </w:p>
+    <w:p>
+      <w:pPr>
+        <w:pStyle w:val="a3"/>
+        <w:spacing w:after="0" w:line="240" w:lineRule="auto"/>
+        <w:ind w:left="0" w:firstLine="851"/>
+        <w:contextualSpacing w:val="0"/>
+        <w:jc w:val="both"/>
+        <w:rPr>
+          <w:rFonts w:ascii="Times New Roman" w:hAnsi="Times New Roman" w:cs="Times New Roman"/>
+          <w:sz w:val="28"/>
+          <w:szCs w:val="28"/>
+        </w:rPr>
+      </w:pPr>
+      <w:r>
+        <w:rPr>
+          <w:rFonts w:ascii="Times New Roman" w:hAnsi="Times New Roman" w:cs="Times New Roman"/>
+          <w:sz w:val="28"/>
+          <w:szCs w:val="28"/>
+          <w:lang w:val="en-US"/>
+        </w:rPr>
+        <w:t>Swagger</w:t>
+      </w:r>
+      <w:r>
+        <w:rPr>
+          <w:rFonts w:ascii="Times New Roman" w:hAnsi="Times New Roman" w:cs="Times New Roman"/>
+          <w:sz w:val="28"/>
+          <w:szCs w:val="28"/>
+        </w:rPr>
+        <w:t xml:space="preserve"> </w:t>
+      </w:r>
+      <w:r>
+        <w:rPr>
+          <w:rFonts w:ascii="Times New Roman" w:hAnsi="Times New Roman" w:cs="Times New Roman"/>
+          <w:sz w:val="28"/>
+          <w:szCs w:val="28"/>
+        </w:rPr>
+        <w:t xml:space="preserve">доступен по адресу </w:t>
+      </w:r>
+      <w:hyperlink r:id="rId6" w:history="1">
+        <w:r>
+          <w:rPr>
+            <w:rStyle w:val="a4"/>
+            <w:rFonts w:ascii="Times New Roman" w:hAnsi="Times New Roman" w:cs="Times New Roman"/>
+            <w:sz w:val="28"/>
+            <w:szCs w:val="28"/>
+            <w:lang w:val="en-US"/>
+          </w:rPr>
+          <w:t>http</w:t>
+        </w:r>
+        <w:r>
+          <w:rPr>
+            <w:rStyle w:val="a4"/>
+            <w:rFonts w:ascii="Times New Roman" w:hAnsi="Times New Roman" w:cs="Times New Roman"/>
+            <w:sz w:val="28"/>
+            <w:szCs w:val="28"/>
+          </w:rPr>
+          <w:t>://</w:t>
+        </w:r>
+        <w:r>
+          <w:rPr>
+            <w:rStyle w:val="a4"/>
+            <w:rFonts w:ascii="Times New Roman" w:hAnsi="Times New Roman" w:cs="Times New Roman"/>
+            <w:sz w:val="28"/>
+            <w:szCs w:val="28"/>
+            <w:lang w:val="en-US"/>
+          </w:rPr>
+          <w:t>localhost</w:t>
+        </w:r>
+        <w:r>
+          <w:rPr>
+            <w:rStyle w:val="a4"/>
+            <w:rFonts w:ascii="Times New Roman" w:hAnsi="Times New Roman" w:cs="Times New Roman"/>
+            <w:sz w:val="28"/>
+            <w:szCs w:val="28"/>
+          </w:rPr>
+          <w:t>:*порт*/</w:t>
+        </w:r>
+        <w:r>
+          <w:rPr>
+            <w:rStyle w:val="a4"/>
+            <w:rFonts w:ascii="Times New Roman" w:hAnsi="Times New Roman" w:cs="Times New Roman"/>
+            <w:sz w:val="28"/>
+            <w:szCs w:val="28"/>
+            <w:lang w:val="en-US"/>
+          </w:rPr>
+          <w:t>swagger</w:t>
+        </w:r>
+      </w:hyperlink>
       <w:bookmarkStart w:id="0" w:name="_GoBack"/>
       <w:bookmarkEnd w:id="0"/>
     </w:p>
@@ -349,7 +597,7 @@
 </file>
 
 <file path=word/numbering.xml><?xml version="1.0" encoding="utf-8"?>
-<w:numbering xmlns:wpc="http://schemas.microsoft.com/office/word/2010/wordprocessingCanvas" xmlns:cx="http://schemas.microsoft.com/office/drawing/2014/chartex" xmlns:cx1="http://schemas.microsoft.com/office/drawing/2015/9/8/chartex" xmlns:mc="http://schemas.openxmlformats.org/markup-compatibility/2006" xmlns:o="urn:schemas-microsoft-com:office:office" xmlns:r="http://schemas.openxmlformats.org/officeDocument/2006/relationships" xmlns:m="http://schemas.openxmlformats.org/officeDocument/2006/math" xmlns:v="urn:schemas-microsoft-com:vml" xmlns:wp14="http://schemas.microsoft.com/office/word/2010/wordprocessingDrawing" xmlns:wp="http://schemas.openxmlformats.org/drawingml/2006/wordprocessingDrawing" xmlns:w10="urn:schemas-microsoft-com:office:word" xmlns:w="http://schemas.openxmlformats.org/wordprocessingml/2006/main" xmlns:w14="http://schemas.microsoft.com/office/word/2010/wordml" xmlns:w15="http://schemas.microsoft.com/office/word/2012/wordml" xmlns:w16se="http://schemas.microsoft.com/office/word/2015/wordml/symex" xmlns:wpg="http://schemas.microsoft.com/office/word/2010/wordprocessingGroup" xmlns:wpi="http://schemas.microsoft.com/office/word/2010/wordprocessingInk" xmlns:wne="http://schemas.microsoft.com/office/word/2006/wordml" xmlns:wps="http://schemas.microsoft.com/office/word/2010/wordprocessingShape" mc:Ignorable="w14 w15 w16se wp14">
+<w:numbering xmlns:wpc="http://schemas.microsoft.com/office/word/2010/wordprocessingCanvas" xmlns:cx="http://schemas.microsoft.com/office/drawing/2014/chartex" xmlns:cx1="http://schemas.microsoft.com/office/drawing/2015/9/8/chartex" xmlns:cx2="http://schemas.microsoft.com/office/drawing/2015/10/21/chartex" xmlns:cx3="http://schemas.microsoft.com/office/drawing/2016/5/9/chartex" xmlns:cx4="http://schemas.microsoft.com/office/drawing/2016/5/10/chartex" xmlns:cx5="http://schemas.microsoft.com/office/drawing/2016/5/11/chartex" xmlns:cx6="http://schemas.microsoft.com/office/drawing/2016/5/12/chartex" xmlns:cx7="http://schemas.microsoft.com/office/drawing/2016/5/13/chartex" xmlns:cx8="http://schemas.microsoft.com/office/drawing/2016/5/14/chartex" xmlns:mc="http://schemas.openxmlformats.org/markup-compatibility/2006" xmlns:aink="http://schemas.microsoft.com/office/drawing/2016/ink" xmlns:am3d="http://schemas.microsoft.com/office/drawing/2017/model3d" xmlns:o="urn:schemas-microsoft-com:office:office" xmlns:r="http://schemas.openxmlformats.org/officeDocument/2006/relationships" xmlns:m="http://schemas.openxmlformats.org/officeDocument/2006/math" xmlns:v="urn:schemas-microsoft-com:vml" xmlns:wp14="http://schemas.microsoft.com/office/word/2010/wordprocessingDrawing" xmlns:wp="http://schemas.openxmlformats.org/drawingml/2006/wordprocessingDrawing" xmlns:w10="urn:schemas-microsoft-com:office:word" xmlns:w="http://schemas.openxmlformats.org/wordprocessingml/2006/main" xmlns:w14="http://schemas.microsoft.com/office/word/2010/wordml" xmlns:w15="http://schemas.microsoft.com/office/word/2012/wordml" xmlns:w16cid="http://schemas.microsoft.com/office/word/2016/wordml/cid" xmlns:w16se="http://schemas.microsoft.com/office/word/2015/wordml/symex" xmlns:wpg="http://schemas.microsoft.com/office/word/2010/wordprocessingGroup" xmlns:wpi="http://schemas.microsoft.com/office/word/2010/wordprocessingInk" xmlns:wne="http://schemas.microsoft.com/office/word/2006/wordml" xmlns:wps="http://schemas.microsoft.com/office/word/2010/wordprocessingShape" mc:Ignorable="w14 w15 w16se w16cid wp14">
   <w:abstractNum w:abstractNumId="0" w15:restartNumberingAfterBreak="0">
     <w:nsid w:val="07C66AEC"/>
     <w:multiLevelType w:val="hybridMultilevel"/>
@@ -1946,7 +2194,7 @@
 </file>
 
 <file path=word/styles.xml><?xml version="1.0" encoding="utf-8"?>
-<w:styles xmlns:mc="http://schemas.openxmlformats.org/markup-compatibility/2006" xmlns:r="http://schemas.openxmlformats.org/officeDocument/2006/relationships" xmlns:w="http://schemas.openxmlformats.org/wordprocessingml/2006/main" xmlns:w14="http://schemas.microsoft.com/office/word/2010/wordml" xmlns:w15="http://schemas.microsoft.com/office/word/2012/wordml" xmlns:w16se="http://schemas.microsoft.com/office/word/2015/wordml/symex" mc:Ignorable="w14 w15 w16se">
+<w:styles xmlns:mc="http://schemas.openxmlformats.org/markup-compatibility/2006" xmlns:r="http://schemas.openxmlformats.org/officeDocument/2006/relationships" xmlns:w="http://schemas.openxmlformats.org/wordprocessingml/2006/main" xmlns:w14="http://schemas.microsoft.com/office/word/2010/wordml" xmlns:w15="http://schemas.microsoft.com/office/word/2012/wordml" xmlns:w16cid="http://schemas.microsoft.com/office/word/2016/wordml/cid" xmlns:w16se="http://schemas.microsoft.com/office/word/2015/wordml/symex" mc:Ignorable="w14 w15 w16se w16cid">
   <w:docDefaults>
     <w:rPrDefault>
       <w:rPr>
@@ -1962,7 +2210,7 @@
       </w:pPr>
     </w:pPrDefault>
   </w:docDefaults>
-  <w:latentStyles w:defLockedState="0" w:defUIPriority="99" w:defSemiHidden="0" w:defUnhideWhenUsed="0" w:defQFormat="0" w:count="371">
+  <w:latentStyles w:defLockedState="0" w:defUIPriority="99" w:defSemiHidden="0" w:defUnhideWhenUsed="0" w:defQFormat="0" w:count="375">
     <w:lsdException w:name="Normal" w:uiPriority="0" w:qFormat="1"/>
     <w:lsdException w:name="heading 1" w:uiPriority="9" w:qFormat="1"/>
     <w:lsdException w:name="heading 2" w:semiHidden="1" w:uiPriority="9" w:unhideWhenUsed="1" w:qFormat="1"/>
@@ -2334,6 +2582,10 @@
     <w:lsdException w:name="List Table 5 Dark Accent 6" w:uiPriority="50"/>
     <w:lsdException w:name="List Table 6 Colorful Accent 6" w:uiPriority="51"/>
     <w:lsdException w:name="List Table 7 Colorful Accent 6" w:uiPriority="52"/>
+    <w:lsdException w:name="Mention" w:semiHidden="1" w:unhideWhenUsed="1"/>
+    <w:lsdException w:name="Smart Hyperlink" w:semiHidden="1" w:unhideWhenUsed="1"/>
+    <w:lsdException w:name="Hashtag" w:semiHidden="1" w:unhideWhenUsed="1"/>
+    <w:lsdException w:name="Unresolved Mention" w:semiHidden="1" w:unhideWhenUsed="1"/>
   </w:latentStyles>
   <w:style w:type="paragraph" w:default="1" w:styleId="a">
     <w:name w:val="Normal"/>
@@ -2408,6 +2660,18 @@
     <w:name w:val="hljs-selector-class"/>
     <w:basedOn w:val="a0"/>
     <w:rsid w:val="00DE6C43"/>
+  </w:style>
+  <w:style w:type="character" w:styleId="a6">
+    <w:name w:val="Unresolved Mention"/>
+    <w:basedOn w:val="a0"/>
+    <w:uiPriority w:val="99"/>
+    <w:semiHidden/>
+    <w:unhideWhenUsed/>
+    <w:rsid w:val="006D331C"/>
+    <w:rPr>
+      <w:color w:val="605E5C"/>
+      <w:shd w:val="clear" w:color="auto" w:fill="E1DFDD"/>
+    </w:rPr>
   </w:style>
 </w:styles>
 </file>

</xml_diff>